<commit_message>
Update Introduction to Cryptography.docx
</commit_message>
<xml_diff>
--- a/Security_Engineer/Introduction_to_Security_Engineering/Introduction_to_Cryptography/Introduction to Cryptography.docx
+++ b/Security_Engineer/Introduction_to_Security_Engineering/Introduction_to_Cryptography/Introduction to Cryptography.docx
@@ -194,6 +194,7 @@
       <w:r>
         <w:rPr>
           <w:b/>
+          <w:noProof/>
         </w:rPr>
         <w:drawing>
           <wp:inline distT="0" distB="0" distL="0" distR="0" wp14:anchorId="208D1D86" wp14:editId="5BFFF728">
@@ -241,6 +242,7 @@
       <w:r>
         <w:rPr>
           <w:b/>
+          <w:noProof/>
         </w:rPr>
         <w:drawing>
           <wp:inline distT="0" distB="0" distL="0" distR="0" wp14:anchorId="370A0175" wp14:editId="155DBEAF">
@@ -288,6 +290,7 @@
       <w:r>
         <w:rPr>
           <w:b/>
+          <w:noProof/>
         </w:rPr>
         <w:lastRenderedPageBreak/>
         <w:drawing>
@@ -336,6 +339,7 @@
       <w:r>
         <w:rPr>
           <w:b/>
+          <w:noProof/>
         </w:rPr>
         <w:drawing>
           <wp:inline distT="0" distB="0" distL="0" distR="0" wp14:anchorId="41CDD00B" wp14:editId="0FD49F1F">
@@ -383,6 +387,7 @@
       <w:r>
         <w:rPr>
           <w:b/>
+          <w:noProof/>
         </w:rPr>
         <w:drawing>
           <wp:inline distT="0" distB="0" distL="0" distR="0" wp14:anchorId="4264DD97" wp14:editId="14827D04">
@@ -471,6 +476,7 @@
       <w:r>
         <w:rPr>
           <w:b/>
+          <w:noProof/>
         </w:rPr>
         <w:drawing>
           <wp:inline distT="0" distB="0" distL="0" distR="0" wp14:anchorId="036F2024" wp14:editId="3C1C7D28">
@@ -518,6 +524,7 @@
       <w:r>
         <w:rPr>
           <w:b/>
+          <w:noProof/>
         </w:rPr>
         <w:drawing>
           <wp:inline distT="0" distB="0" distL="0" distR="0" wp14:anchorId="30C30D13" wp14:editId="3B621054">
@@ -565,6 +572,7 @@
       <w:r>
         <w:rPr>
           <w:b/>
+          <w:noProof/>
         </w:rPr>
         <w:drawing>
           <wp:inline distT="0" distB="0" distL="0" distR="0" wp14:anchorId="10805566" wp14:editId="6B88F739">
@@ -612,6 +620,7 @@
       <w:r>
         <w:rPr>
           <w:b/>
+          <w:noProof/>
         </w:rPr>
         <w:drawing>
           <wp:inline distT="0" distB="0" distL="0" distR="0" wp14:anchorId="520A5457" wp14:editId="0E140C91">
@@ -659,6 +668,7 @@
       <w:r>
         <w:rPr>
           <w:b/>
+          <w:noProof/>
         </w:rPr>
         <w:lastRenderedPageBreak/>
         <w:drawing>
@@ -730,6 +740,249 @@
           <w:b/>
         </w:rPr>
       </w:pPr>
+      <w:r>
+        <w:rPr>
+          <w:b/>
+        </w:rPr>
+        <w:drawing>
+          <wp:inline distT="0" distB="0" distL="0" distR="0" wp14:anchorId="629E82DE" wp14:editId="639654BE">
+            <wp:extent cx="3329203" cy="457085"/>
+            <wp:effectExtent l="0" t="0" r="5080" b="635"/>
+            <wp:docPr id="16" name="Picture 16"/>
+            <wp:cNvGraphicFramePr>
+              <a:graphicFrameLocks xmlns:a="http://schemas.openxmlformats.org/drawingml/2006/main" noChangeAspect="1"/>
+            </wp:cNvGraphicFramePr>
+            <a:graphic xmlns:a="http://schemas.openxmlformats.org/drawingml/2006/main">
+              <a:graphicData uri="http://schemas.openxmlformats.org/drawingml/2006/picture">
+                <pic:pic xmlns:pic="http://schemas.openxmlformats.org/drawingml/2006/picture">
+                  <pic:nvPicPr>
+                    <pic:cNvPr id="1" name=""/>
+                    <pic:cNvPicPr/>
+                  </pic:nvPicPr>
+                  <pic:blipFill>
+                    <a:blip r:embed="rId19"/>
+                    <a:stretch>
+                      <a:fillRect/>
+                    </a:stretch>
+                  </pic:blipFill>
+                  <pic:spPr>
+                    <a:xfrm>
+                      <a:off x="0" y="0"/>
+                      <a:ext cx="3380086" cy="464071"/>
+                    </a:xfrm>
+                    <a:prstGeom prst="rect">
+                      <a:avLst/>
+                    </a:prstGeom>
+                  </pic:spPr>
+                </pic:pic>
+              </a:graphicData>
+            </a:graphic>
+          </wp:inline>
+        </w:drawing>
+      </w:r>
+    </w:p>
+    <w:p>
+      <w:pPr>
+        <w:rPr>
+          <w:b/>
+        </w:rPr>
+      </w:pPr>
+      <w:r>
+        <w:rPr>
+          <w:b/>
+        </w:rPr>
+        <w:drawing>
+          <wp:inline distT="0" distB="0" distL="0" distR="0" wp14:anchorId="6AE1E628" wp14:editId="12366AF8">
+            <wp:extent cx="4654550" cy="3484418"/>
+            <wp:effectExtent l="0" t="0" r="0" b="1905"/>
+            <wp:docPr id="13" name="Picture 13"/>
+            <wp:cNvGraphicFramePr>
+              <a:graphicFrameLocks xmlns:a="http://schemas.openxmlformats.org/drawingml/2006/main" noChangeAspect="1"/>
+            </wp:cNvGraphicFramePr>
+            <a:graphic xmlns:a="http://schemas.openxmlformats.org/drawingml/2006/main">
+              <a:graphicData uri="http://schemas.openxmlformats.org/drawingml/2006/picture">
+                <pic:pic xmlns:pic="http://schemas.openxmlformats.org/drawingml/2006/picture">
+                  <pic:nvPicPr>
+                    <pic:cNvPr id="1" name=""/>
+                    <pic:cNvPicPr/>
+                  </pic:nvPicPr>
+                  <pic:blipFill>
+                    <a:blip r:embed="rId20"/>
+                    <a:stretch>
+                      <a:fillRect/>
+                    </a:stretch>
+                  </pic:blipFill>
+                  <pic:spPr>
+                    <a:xfrm>
+                      <a:off x="0" y="0"/>
+                      <a:ext cx="4665566" cy="3492664"/>
+                    </a:xfrm>
+                    <a:prstGeom prst="rect">
+                      <a:avLst/>
+                    </a:prstGeom>
+                  </pic:spPr>
+                </pic:pic>
+              </a:graphicData>
+            </a:graphic>
+          </wp:inline>
+        </w:drawing>
+      </w:r>
+    </w:p>
+    <w:p>
+      <w:pPr>
+        <w:rPr>
+          <w:b/>
+        </w:rPr>
+      </w:pPr>
+      <w:r>
+        <w:rPr>
+          <w:b/>
+        </w:rPr>
+        <w:lastRenderedPageBreak/>
+        <w:drawing>
+          <wp:inline distT="0" distB="0" distL="0" distR="0" wp14:anchorId="12E3BD46" wp14:editId="0F35CE4E">
+            <wp:extent cx="5943600" cy="2274570"/>
+            <wp:effectExtent l="0" t="0" r="0" b="0"/>
+            <wp:docPr id="14" name="Picture 14"/>
+            <wp:cNvGraphicFramePr>
+              <a:graphicFrameLocks xmlns:a="http://schemas.openxmlformats.org/drawingml/2006/main" noChangeAspect="1"/>
+            </wp:cNvGraphicFramePr>
+            <a:graphic xmlns:a="http://schemas.openxmlformats.org/drawingml/2006/main">
+              <a:graphicData uri="http://schemas.openxmlformats.org/drawingml/2006/picture">
+                <pic:pic xmlns:pic="http://schemas.openxmlformats.org/drawingml/2006/picture">
+                  <pic:nvPicPr>
+                    <pic:cNvPr id="1" name=""/>
+                    <pic:cNvPicPr/>
+                  </pic:nvPicPr>
+                  <pic:blipFill>
+                    <a:blip r:embed="rId21"/>
+                    <a:stretch>
+                      <a:fillRect/>
+                    </a:stretch>
+                  </pic:blipFill>
+                  <pic:spPr>
+                    <a:xfrm>
+                      <a:off x="0" y="0"/>
+                      <a:ext cx="5943600" cy="2274570"/>
+                    </a:xfrm>
+                    <a:prstGeom prst="rect">
+                      <a:avLst/>
+                    </a:prstGeom>
+                  </pic:spPr>
+                </pic:pic>
+              </a:graphicData>
+            </a:graphic>
+          </wp:inline>
+        </w:drawing>
+      </w:r>
+    </w:p>
+    <w:p>
+      <w:proofErr w:type="spellStart"/>
+      <w:proofErr w:type="gramStart"/>
+      <w:r>
+        <w:t>openssl</w:t>
+      </w:r>
+      <w:proofErr w:type="spellEnd"/>
+      <w:proofErr w:type="gramEnd"/>
+      <w:r>
+        <w:t xml:space="preserve"> </w:t>
+      </w:r>
+      <w:proofErr w:type="spellStart"/>
+      <w:r>
+        <w:t>dhparam</w:t>
+      </w:r>
+      <w:proofErr w:type="spellEnd"/>
+      <w:r>
+        <w:t xml:space="preserve"> -in </w:t>
+      </w:r>
+      <w:proofErr w:type="spellStart"/>
+      <w:r>
+        <w:t>dhparams.pem</w:t>
+      </w:r>
+      <w:proofErr w:type="spellEnd"/>
+      <w:r>
+        <w:t xml:space="preserve"> -text –</w:t>
+      </w:r>
+      <w:proofErr w:type="spellStart"/>
+      <w:r>
+        <w:t>noout</w:t>
+      </w:r>
+      <w:proofErr w:type="spellEnd"/>
+    </w:p>
+    <w:p>
+      <w:pPr>
+        <w:rPr>
+          <w:b/>
+        </w:rPr>
+      </w:pPr>
+      <w:r>
+        <w:rPr>
+          <w:b/>
+        </w:rPr>
+        <w:drawing>
+          <wp:inline distT="0" distB="0" distL="0" distR="0" wp14:anchorId="338FD605" wp14:editId="345298BD">
+            <wp:extent cx="4779818" cy="2531363"/>
+            <wp:effectExtent l="0" t="0" r="1905" b="2540"/>
+            <wp:docPr id="15" name="Picture 15"/>
+            <wp:cNvGraphicFramePr>
+              <a:graphicFrameLocks xmlns:a="http://schemas.openxmlformats.org/drawingml/2006/main" noChangeAspect="1"/>
+            </wp:cNvGraphicFramePr>
+            <a:graphic xmlns:a="http://schemas.openxmlformats.org/drawingml/2006/main">
+              <a:graphicData uri="http://schemas.openxmlformats.org/drawingml/2006/picture">
+                <pic:pic xmlns:pic="http://schemas.openxmlformats.org/drawingml/2006/picture">
+                  <pic:nvPicPr>
+                    <pic:cNvPr id="1" name=""/>
+                    <pic:cNvPicPr/>
+                  </pic:nvPicPr>
+                  <pic:blipFill>
+                    <a:blip r:embed="rId22"/>
+                    <a:stretch>
+                      <a:fillRect/>
+                    </a:stretch>
+                  </pic:blipFill>
+                  <pic:spPr>
+                    <a:xfrm>
+                      <a:off x="0" y="0"/>
+                      <a:ext cx="4800579" cy="2542358"/>
+                    </a:xfrm>
+                    <a:prstGeom prst="rect">
+                      <a:avLst/>
+                    </a:prstGeom>
+                  </pic:spPr>
+                </pic:pic>
+              </a:graphicData>
+            </a:graphic>
+          </wp:inline>
+        </w:drawing>
+      </w:r>
+    </w:p>
+    <w:p>
+      <w:pPr>
+        <w:rPr>
+          <w:b/>
+        </w:rPr>
+      </w:pPr>
+    </w:p>
+    <w:p>
+      <w:pPr>
+        <w:rPr>
+          <w:b/>
+        </w:rPr>
+      </w:pPr>
+      <w:r>
+        <w:rPr>
+          <w:b/>
+        </w:rPr>
+        <w:t>Task 5</w:t>
+      </w:r>
+      <w:r>
+        <w:rPr>
+          <w:b/>
+        </w:rPr>
+        <w:t xml:space="preserve">: </w:t>
+      </w:r>
+    </w:p>
+    <w:p>
       <w:bookmarkStart w:id="0" w:name="_GoBack"/>
       <w:bookmarkEnd w:id="0"/>
     </w:p>
@@ -743,25 +996,6 @@
         <w:rPr>
           <w:b/>
         </w:rPr>
-        <w:t>Task 5</w:t>
-      </w:r>
-      <w:r>
-        <w:rPr>
-          <w:b/>
-        </w:rPr>
-        <w:t xml:space="preserve">: </w:t>
-      </w:r>
-    </w:p>
-    <w:p>
-      <w:pPr>
-        <w:rPr>
-          <w:b/>
-        </w:rPr>
-      </w:pPr>
-      <w:r>
-        <w:rPr>
-          <w:b/>
-        </w:rPr>
         <w:t>Task 6</w:t>
       </w:r>
       <w:r>
@@ -812,7 +1046,7 @@
     </w:p>
     <w:p/>
     <w:sectPr>
-      <w:footerReference w:type="default" r:id="rId19"/>
+      <w:footerReference w:type="default" r:id="rId23"/>
       <w:pgSz w:w="12240" w:h="15840"/>
       <w:pgMar w:top="1440" w:right="1440" w:bottom="1440" w:left="1440" w:header="720" w:footer="720" w:gutter="0"/>
       <w:cols w:space="720"/>

</xml_diff>